<commit_message>
random forest rule based
</commit_message>
<xml_diff>
--- a/laporan.docx
+++ b/laporan.docx
@@ -6,29 +6,11 @@
       <w:pPr>
         <w:pStyle w:val="Title"/>
       </w:pPr>
-      <w:proofErr w:type="spellStart"/>
-      <w:r>
-        <w:t>Perbandingan</w:t>
-      </w:r>
-      <w:proofErr w:type="spellEnd"/>
-      <w:r>
-        <w:t xml:space="preserve"> </w:t>
-      </w:r>
-      <w:proofErr w:type="spellStart"/>
-      <w:r>
-        <w:t>Metode</w:t>
-      </w:r>
-      <w:proofErr w:type="spellEnd"/>
-      <w:r>
-        <w:t xml:space="preserve"> Spam Classifier </w:t>
-      </w:r>
-      <w:proofErr w:type="spellStart"/>
-      <w:r>
-        <w:t>Untuk</w:t>
-      </w:r>
-      <w:proofErr w:type="spellEnd"/>
-      <w:r>
-        <w:t xml:space="preserve"> SMS</w:t>
+      <w:r>
+        <w:t>Perbandingan Metode</w:t>
+      </w:r>
+      <w:r>
+        <w:t xml:space="preserve"> Spam Classifier Untuk SMS</w:t>
       </w:r>
     </w:p>
     <w:p>
@@ -45,31 +27,7 @@
         </w:rPr>
       </w:pPr>
       <w:r>
-        <w:t xml:space="preserve">Muhammad Insan Al-Amin (23517009), </w:t>
-      </w:r>
-      <w:proofErr w:type="spellStart"/>
-      <w:r>
-        <w:t>Sigit</w:t>
-      </w:r>
-      <w:proofErr w:type="spellEnd"/>
-      <w:r>
-        <w:t xml:space="preserve"> </w:t>
-      </w:r>
-      <w:proofErr w:type="spellStart"/>
-      <w:r>
-        <w:t>Kariagil</w:t>
-      </w:r>
-      <w:proofErr w:type="spellEnd"/>
-      <w:r>
-        <w:t xml:space="preserve"> </w:t>
-      </w:r>
-      <w:proofErr w:type="spellStart"/>
-      <w:r>
-        <w:t>Bimonugroho</w:t>
-      </w:r>
-      <w:proofErr w:type="spellEnd"/>
-      <w:r>
-        <w:t xml:space="preserve"> (23517032)</w:t>
+        <w:t>Muhammad Insan Al-Amin (23517009), Sigit Kariagil Bimonugroho (23517032)</w:t>
       </w:r>
     </w:p>
     <w:p>
@@ -84,21 +42,8 @@
       <w:pPr>
         <w:pStyle w:val="Affiliations"/>
       </w:pPr>
-      <w:proofErr w:type="spellStart"/>
-      <w:r>
-        <w:t>Institut</w:t>
-      </w:r>
-      <w:proofErr w:type="spellEnd"/>
-      <w:r>
-        <w:t xml:space="preserve"> </w:t>
-      </w:r>
-      <w:proofErr w:type="spellStart"/>
-      <w:r>
-        <w:t>Teknologi</w:t>
-      </w:r>
-      <w:proofErr w:type="spellEnd"/>
-      <w:r>
-        <w:t xml:space="preserve"> Bandung</w:t>
+      <w:r>
+        <w:t>Institut Teknologi Bandung</w:t>
       </w:r>
       <w:r>
         <w:t>,</w:t>
@@ -117,97 +62,7 @@
         <w:pStyle w:val="Abstract"/>
       </w:pPr>
       <w:r>
-        <w:t xml:space="preserve">These instructions give you guidelines for preparing papers for </w:t>
-      </w:r>
-      <w:r>
-        <w:rPr>
-          <w:smallCaps/>
-        </w:rPr>
-        <w:t>IEEE Transactions on Magnetics</w:t>
-      </w:r>
-      <w:r>
-        <w:t xml:space="preserve">. Use this document as a template if you are using Microsoft </w:t>
-      </w:r>
-      <w:r>
-        <w:rPr>
-          <w:i/>
-        </w:rPr>
-        <w:t>Word</w:t>
-      </w:r>
-      <w:r>
-        <w:t>. Otherwise, use this document just for helpful information, and prepar</w:t>
-      </w:r>
-      <w:bookmarkStart w:id="0" w:name="_GoBack"/>
-      <w:bookmarkEnd w:id="0"/>
-      <w:r>
-        <w:t xml:space="preserve">e your paper using any word processor or </w:t>
-      </w:r>
-      <w:proofErr w:type="spellStart"/>
-      <w:r>
-        <w:t>LaTeX</w:t>
-      </w:r>
-      <w:proofErr w:type="spellEnd"/>
-      <w:r>
-        <w:t xml:space="preserve"> (the general IEEE </w:t>
-      </w:r>
-      <w:proofErr w:type="spellStart"/>
-      <w:r>
-        <w:t>LaTeX</w:t>
-      </w:r>
-      <w:proofErr w:type="spellEnd"/>
-      <w:r>
-        <w:t xml:space="preserve"> template is available at </w:t>
-      </w:r>
-      <w:hyperlink r:id="rId7" w:history="1">
-        <w:r>
-          <w:rPr>
-            <w:rStyle w:val="Hyperlink"/>
-          </w:rPr>
-          <w:t>www.ieee.org/publications_standards/ publications/authors/author_templates.html</w:t>
-        </w:r>
-      </w:hyperlink>
-      <w:r>
-        <w:t xml:space="preserve">). This </w:t>
-      </w:r>
-      <w:r>
-        <w:rPr>
-          <w:i/>
-        </w:rPr>
-        <w:t>Word</w:t>
-      </w:r>
-      <w:r>
-        <w:t xml:space="preserve"> template is useful for estimating the length of an article but it is optional. The electronic file of your paper will be formatted further at IEEE. Paper titles should be written in uppercase and lowercase letters. Avoid writing long formulas with subscripts in the title; short formulas that identify the elements are fine (e.g., “</w:t>
-      </w:r>
-      <w:proofErr w:type="spellStart"/>
-      <w:r>
-        <w:t>Nd</w:t>
-      </w:r>
-      <w:proofErr w:type="spellEnd"/>
-      <w:r>
-        <w:t xml:space="preserve">-Fe-B”). Do not begin a title with the word “On.” Avoid starting a title with articles like “The.” Full names of authors are much preferred but initials may be used instead. Chinese, Japanese, and Korean authors are encouraged to include their names in native characters in parentheses after their Romanized names. More information may be found at </w:t>
-      </w:r>
-      <w:hyperlink r:id="rId8" w:history="1">
-        <w:r>
-          <w:rPr>
-            <w:rStyle w:val="Hyperlink"/>
-          </w:rPr>
-          <w:t>www.ieee.org/publications_standards/publications/authors/auth_names_</w:t>
-        </w:r>
-        <w:r>
-          <w:rPr>
-            <w:rStyle w:val="Hyperlink"/>
-          </w:rPr>
-          <w:t xml:space="preserve"> </w:t>
-        </w:r>
-        <w:r>
-          <w:rPr>
-            <w:rStyle w:val="Hyperlink"/>
-          </w:rPr>
-          <w:t>native_lang.pdf</w:t>
-        </w:r>
-      </w:hyperlink>
-      <w:r>
-        <w:t>. Department names are optional in the affiliations. Do not give street addresses in the affiliations (except for authors with no institutional affiliation). Define all symbols used in the abstract, and again in the text. Do not cite references in the abstract.</w:t>
+        <w:t xml:space="preserve">Penelitian ini membandingkan beberapa metode algoritma machine learning dan teknik preprocessing untuk klasifikasi spam pada kumpulan sms. Data latih yang digunakan 5000 sms, data tes yang digunakan 574 sms. </w:t>
       </w:r>
       <w:r>
         <w:t xml:space="preserve"> </w:t>
@@ -228,13 +83,14 @@
       <w:r>
         <w:t>—</w:t>
       </w:r>
-      <w:proofErr w:type="gramStart"/>
-      <w:r>
-        <w:t>About</w:t>
-      </w:r>
-      <w:proofErr w:type="gramEnd"/>
-      <w:r>
-        <w:t xml:space="preserve"> four key words or phrases in alphabetical order, separated by commas. </w:t>
+      <w:r>
+        <w:t xml:space="preserve"> Natural language processing, </w:t>
+      </w:r>
+      <w:r>
+        <w:t>Spam classifier</w:t>
+      </w:r>
+      <w:r>
+        <w:t xml:space="preserve"> </w:t>
       </w:r>
     </w:p>
     <w:p/>
@@ -242,9 +98,9 @@
       <w:pPr>
         <w:pStyle w:val="Heading1"/>
         <w:sectPr>
-          <w:headerReference w:type="even" r:id="rId9"/>
-          <w:headerReference w:type="default" r:id="rId10"/>
-          <w:footerReference w:type="default" r:id="rId11"/>
+          <w:headerReference w:type="even" r:id="rId7"/>
+          <w:headerReference w:type="default" r:id="rId8"/>
+          <w:footerReference w:type="default" r:id="rId9"/>
           <w:pgSz w:w="12240" w:h="15840" w:code="1"/>
           <w:pgMar w:top="1008" w:right="936" w:bottom="1008" w:left="936" w:header="432" w:footer="432" w:gutter="0"/>
           <w:cols w:space="288"/>
@@ -255,15 +111,12 @@
       <w:pPr>
         <w:pStyle w:val="Heading1"/>
       </w:pPr>
-      <w:proofErr w:type="spellStart"/>
       <w:r>
         <w:lastRenderedPageBreak/>
-        <w:t>Analisis</w:t>
-      </w:r>
-      <w:proofErr w:type="spellEnd"/>
-      <w:r>
-        <w:t xml:space="preserve"> Dataset</w:t>
-      </w:r>
+        <w:t>Analisis Dataset</w:t>
+      </w:r>
+      <w:bookmarkStart w:id="0" w:name="_GoBack"/>
+      <w:bookmarkEnd w:id="0"/>
     </w:p>
     <w:p>
       <w:pPr>
@@ -333,7 +186,7 @@
       <w:r>
         <w:t xml:space="preserve">, from </w:t>
       </w:r>
-      <w:hyperlink r:id="rId12" w:history="1">
+      <w:hyperlink r:id="rId10" w:history="1">
         <w:r>
           <w:rPr>
             <w:rStyle w:val="Hyperlink"/>
@@ -342,31 +195,7 @@
         </w:r>
       </w:hyperlink>
       <w:r>
-        <w:t xml:space="preserve"> so you can use it to prepare your manuscript. If you would prefer to use </w:t>
-      </w:r>
-      <w:proofErr w:type="spellStart"/>
-      <w:r>
-        <w:t>LaTeX</w:t>
-      </w:r>
-      <w:proofErr w:type="spellEnd"/>
-      <w:r>
-        <w:t xml:space="preserve">, download IEEE’s </w:t>
-      </w:r>
-      <w:proofErr w:type="spellStart"/>
-      <w:r>
-        <w:t>LaTeX</w:t>
-      </w:r>
-      <w:proofErr w:type="spellEnd"/>
-      <w:r>
-        <w:t xml:space="preserve"> style and sample files from the same Web page. Use those </w:t>
-      </w:r>
-      <w:proofErr w:type="spellStart"/>
-      <w:r>
-        <w:t>LaTeX</w:t>
-      </w:r>
-      <w:proofErr w:type="spellEnd"/>
-      <w:r>
-        <w:t xml:space="preserve"> files for formatting, but please follow the instructions in </w:t>
+        <w:t xml:space="preserve"> so you can use it to prepare your manuscript. If you would prefer to use LaTeX, download IEEE’s LaTeX style and sample files from the same Web page. Use those LaTeX files for formatting, but please follow the instructions in </w:t>
       </w:r>
       <w:r>
         <w:rPr>
@@ -404,15 +233,7 @@
         <w:pStyle w:val="Text"/>
       </w:pPr>
       <w:r>
-        <w:t xml:space="preserve">Authors may prepare their papers for review using any word processor, one or two columns, </w:t>
-      </w:r>
-      <w:proofErr w:type="gramStart"/>
-      <w:r>
-        <w:t>single</w:t>
-      </w:r>
-      <w:proofErr w:type="gramEnd"/>
-      <w:r>
-        <w:t xml:space="preserve"> or double spaced. Please follow the writing style specified in this document. </w:t>
+        <w:t xml:space="preserve">Authors may prepare their papers for review using any word processor, one or two columns, single or double spaced. Please follow the writing style specified in this document. </w:t>
       </w:r>
     </w:p>
     <w:p>
@@ -471,7 +292,7 @@
       <w:r>
         <w:t xml:space="preserve">If you have a question about formatting your paper, or a suggestion on improving these instructions, please contact </w:t>
       </w:r>
-      <w:hyperlink r:id="rId13" w:history="1">
+      <w:hyperlink r:id="rId11" w:history="1">
         <w:r>
           <w:rPr>
             <w:rStyle w:val="Hyperlink"/>
@@ -487,27 +308,16 @@
       <w:pPr>
         <w:pStyle w:val="Heading1"/>
       </w:pPr>
-      <w:proofErr w:type="spellStart"/>
-      <w:r>
-        <w:lastRenderedPageBreak/>
-        <w:t>Pemrosesan</w:t>
-      </w:r>
-      <w:proofErr w:type="spellEnd"/>
-      <w:r>
-        <w:t xml:space="preserve"> Dataset</w:t>
+      <w:r>
+        <w:t>Pemrosesan Dataset</w:t>
       </w:r>
     </w:p>
     <w:p>
       <w:pPr>
         <w:pStyle w:val="Heading2"/>
       </w:pPr>
-      <w:proofErr w:type="spellStart"/>
-      <w:r>
-        <w:t>ScholarOne</w:t>
-      </w:r>
-      <w:proofErr w:type="spellEnd"/>
-      <w:r>
-        <w:t>® Manuscripts</w:t>
+      <w:r>
+        <w:t>ScholarOne® Manuscripts</w:t>
       </w:r>
     </w:p>
     <w:p>
@@ -525,15 +335,7 @@
         <w:t>Word</w:t>
       </w:r>
       <w:r>
-        <w:t xml:space="preserve"> and this template or </w:t>
-      </w:r>
-      <w:proofErr w:type="spellStart"/>
-      <w:r>
-        <w:t>LaTeX</w:t>
-      </w:r>
-      <w:proofErr w:type="spellEnd"/>
-      <w:r>
-        <w:t xml:space="preserve"> and the files contained in IEEEtran.zip. If your paper is submitted in conjunction with a conference, please observe any page limits specified by the conference. </w:t>
+        <w:t xml:space="preserve"> and this template or LaTeX and the files contained in IEEEtran.zip. If your paper is submitted in conjunction with a conference, please observe any page limits specified by the conference. </w:t>
       </w:r>
       <w:r>
         <w:rPr>
@@ -547,7 +349,15 @@
           <w:b/>
           <w:bCs/>
         </w:rPr>
-        <w:t xml:space="preserve"> Leave some white space around your figures. </w:t>
+        <w:t xml:space="preserve"> Leave some white space </w:t>
+      </w:r>
+      <w:r>
+        <w:rPr>
+          <w:b/>
+          <w:bCs/>
+        </w:rPr>
+        <w:lastRenderedPageBreak/>
+        <w:t xml:space="preserve">around your figures. </w:t>
       </w:r>
       <w:r>
         <w:t>C</w:t>
@@ -563,21 +373,12 @@
       <w:r>
         <w:t xml:space="preserve">Regular and conference-related papers must be submitted electronically to IEEE’s on-line manuscript submission and peer-review system, </w:t>
       </w:r>
-      <w:proofErr w:type="spellStart"/>
       <w:r>
         <w:rPr>
           <w:i/>
           <w:iCs/>
         </w:rPr>
-        <w:t>ScholarOne</w:t>
-      </w:r>
-      <w:proofErr w:type="spellEnd"/>
-      <w:r>
-        <w:rPr>
-          <w:i/>
-          <w:iCs/>
-        </w:rPr>
-        <w:t>® Manuscripts</w:t>
+        <w:t>ScholarOne® Manuscripts</w:t>
       </w:r>
       <w:r>
         <w:rPr>
@@ -601,7 +402,7 @@
       <w:r>
         <w:t xml:space="preserve"> at </w:t>
       </w:r>
-      <w:hyperlink r:id="rId14" w:history="1">
+      <w:hyperlink r:id="rId12" w:history="1">
         <w:r>
           <w:rPr>
             <w:rStyle w:val="Hyperlink"/>
@@ -614,33 +415,23 @@
           </w:rPr>
           <w:t xml:space="preserve"> </w:t>
         </w:r>
-        <w:proofErr w:type="spellStart"/>
         <w:r>
           <w:rPr>
             <w:rStyle w:val="Hyperlink"/>
           </w:rPr>
           <w:t>transmag-ieee</w:t>
         </w:r>
-        <w:proofErr w:type="spellEnd"/>
       </w:hyperlink>
       <w:r>
         <w:t xml:space="preserve">; for conference-related papers, go to </w:t>
       </w:r>
-      <w:hyperlink r:id="rId15" w:history="1">
+      <w:hyperlink r:id="rId13" w:history="1">
         <w:r>
           <w:rPr>
             <w:rStyle w:val="Hyperlink"/>
           </w:rPr>
-          <w:t>mc.manuscriptcentral.com/</w:t>
+          <w:t>mc.manuscriptcentral.com/magconf-ieee</w:t>
         </w:r>
-        <w:proofErr w:type="spellStart"/>
-        <w:r>
-          <w:rPr>
-            <w:rStyle w:val="Hyperlink"/>
-          </w:rPr>
-          <w:t>magconf-ieee</w:t>
-        </w:r>
-        <w:proofErr w:type="spellEnd"/>
       </w:hyperlink>
       <w:r>
         <w:t xml:space="preserve">. You should first check if you have an existing account. If there is none, please create a new account. (Your log-in information is the same on both sites.) After logging in, go to your </w:t>
@@ -685,21 +476,12 @@
       <w:r>
         <w:t xml:space="preserve">There are 7 stages (screens) to the submission process; you must complete all 7 for a complete submission. At the end of each stage you must click “Save and Continue”; simply uploading files is not sufficient. After step 7 you should see a confirmation that the submission is complete. You should also receive an e-mail confirmation. For inquiries regarding the submission of your paper on </w:t>
       </w:r>
-      <w:proofErr w:type="spellStart"/>
       <w:r>
         <w:rPr>
           <w:i/>
           <w:iCs/>
         </w:rPr>
-        <w:t>ScholarOne</w:t>
-      </w:r>
-      <w:proofErr w:type="spellEnd"/>
-      <w:r>
-        <w:rPr>
-          <w:i/>
-          <w:iCs/>
-        </w:rPr>
-        <w:t>® Manuscripts</w:t>
+        <w:t>ScholarOne® Manuscripts</w:t>
       </w:r>
       <w:r>
         <w:rPr>
@@ -709,13 +491,9 @@
         <w:t>,</w:t>
       </w:r>
       <w:r>
-        <w:t xml:space="preserve"> please </w:t>
-      </w:r>
-      <w:r>
-        <w:lastRenderedPageBreak/>
-        <w:t xml:space="preserve">contact </w:t>
-      </w:r>
-      <w:hyperlink r:id="rId16" w:history="1">
+        <w:t xml:space="preserve"> please contact </w:t>
+      </w:r>
+      <w:hyperlink r:id="rId14" w:history="1">
         <w:r>
           <w:t>oprs-support@ieee.org</w:t>
         </w:r>
@@ -728,21 +506,12 @@
       <w:pPr>
         <w:pStyle w:val="Text"/>
       </w:pPr>
-      <w:proofErr w:type="spellStart"/>
       <w:r>
         <w:rPr>
           <w:i/>
           <w:iCs/>
         </w:rPr>
-        <w:t>ScholarOne</w:t>
-      </w:r>
-      <w:proofErr w:type="spellEnd"/>
-      <w:r>
-        <w:rPr>
-          <w:i/>
-          <w:iCs/>
-        </w:rPr>
-        <w:t>® Manuscripts</w:t>
+        <w:t>ScholarOne® Manuscripts</w:t>
       </w:r>
       <w:r>
         <w:rPr>
@@ -758,31 +527,14 @@
         <w:t xml:space="preserve">DOCX, </w:t>
       </w:r>
       <w:r>
-        <w:t xml:space="preserve">RTF, PS, or PDF. PDF is preferred at the review stage. If you used </w:t>
-      </w:r>
-      <w:proofErr w:type="spellStart"/>
-      <w:r>
-        <w:t>LaTeX</w:t>
-      </w:r>
-      <w:proofErr w:type="spellEnd"/>
-      <w:r>
-        <w:t xml:space="preserve"> to prepare your document, you must generate a PDF or PS file to upload to </w:t>
-      </w:r>
-      <w:proofErr w:type="spellStart"/>
+        <w:t xml:space="preserve">RTF, PS, or PDF. PDF is preferred at the review stage. If you used LaTeX to prepare your document, you must generate a PDF or PS file to upload to </w:t>
+      </w:r>
       <w:r>
         <w:rPr>
           <w:i/>
           <w:iCs/>
         </w:rPr>
-        <w:t>ScholarOne</w:t>
-      </w:r>
-      <w:proofErr w:type="spellEnd"/>
-      <w:r>
-        <w:rPr>
-          <w:i/>
-          <w:iCs/>
-        </w:rPr>
-        <w:t>® Manuscript</w:t>
+        <w:t>ScholarOne® Manuscript</w:t>
       </w:r>
       <w:r>
         <w:rPr>
@@ -810,19 +562,9 @@
       <w:pPr>
         <w:pStyle w:val="Heading1"/>
       </w:pPr>
-      <w:proofErr w:type="spellStart"/>
-      <w:r>
-        <w:t>Skenario</w:t>
-      </w:r>
-      <w:proofErr w:type="spellEnd"/>
-      <w:r>
-        <w:t xml:space="preserve"> </w:t>
-      </w:r>
-      <w:proofErr w:type="spellStart"/>
-      <w:r>
-        <w:t>Pengujian</w:t>
-      </w:r>
-      <w:proofErr w:type="spellEnd"/>
+      <w:r>
+        <w:t>Skenario Pengujian</w:t>
+      </w:r>
     </w:p>
     <w:p>
       <w:pPr>
@@ -839,7 +581,7 @@
       <w:r>
         <w:t xml:space="preserve">For more information on graphics files, please go to </w:t>
       </w:r>
-      <w:hyperlink r:id="rId17" w:history="1">
+      <w:hyperlink r:id="rId15" w:history="1">
         <w:r>
           <w:rPr>
             <w:rStyle w:val="Hyperlink"/>
@@ -884,7 +626,7 @@
       <w:r>
         <w:t xml:space="preserve"> is part of the IEEE’s “Author Digital Toolbox,” a collection of tools for authors at </w:t>
       </w:r>
-      <w:hyperlink r:id="rId18" w:history="1">
+      <w:hyperlink r:id="rId16" w:history="1">
         <w:r>
           <w:rPr>
             <w:rStyle w:val="Hyperlink"/>
@@ -904,7 +646,7 @@
       <w:r>
         <w:t xml:space="preserve"> is </w:t>
       </w:r>
-      <w:hyperlink r:id="rId19" w:history="1">
+      <w:hyperlink r:id="rId17" w:history="1">
         <w:r>
           <w:rPr>
             <w:rStyle w:val="Hyperlink"/>
@@ -915,7 +657,7 @@
       <w:r>
         <w:t xml:space="preserve">. You can upload image files in batches of up to 10 to be analyzed and compared to IEEE’s requirements for metadata, file size, file type, file naming, resolution parameters, and color format. You will receive a detailed report on the usability of each image analyzed. The report will include an explanation of any error found, along with, when possible, application-specific tips on how to fix the image. (You may ignore warnings that the author’s name is not part of the file name.) For more Information, contact the IEEE Graphics Help Desk at </w:t>
       </w:r>
-      <w:hyperlink r:id="rId20" w:history="1">
+      <w:hyperlink r:id="rId18" w:history="1">
         <w:r>
           <w:rPr>
             <w:rStyle w:val="Hyperlink"/>
@@ -964,11 +706,7 @@
         <w:pStyle w:val="Text"/>
       </w:pPr>
       <w:r>
-        <w:t xml:space="preserve">High-contrast line figures and tables should be prepared with at least 600 dpi resolution and saved with no compression, 1 bit per pixel (monochrome), with file names of the form FIG3.TIF. </w:t>
-      </w:r>
-      <w:r>
-        <w:lastRenderedPageBreak/>
-        <w:t xml:space="preserve">To obtain a 3.45 inch figure (one column width) at 600 dpi, the figure requires a horizontal size of 2070 pixels. </w:t>
+        <w:t xml:space="preserve">High-contrast line figures and tables should be prepared with at least 600 dpi resolution and saved with no compression, 1 bit per pixel (monochrome), with file names of the form FIG3.TIF. To obtain a 3.45 inch figure (one column width) at 600 dpi, the figure requires a horizontal size of 2070 pixels. </w:t>
       </w:r>
     </w:p>
     <w:p>
@@ -1002,7 +740,7 @@
       <w:r>
         <w:t xml:space="preserve">You may create PostScript figures by “printing” them to files. First, download a PostScript printer driver from </w:t>
       </w:r>
-      <w:hyperlink r:id="rId21" w:history="1">
+      <w:hyperlink r:id="rId19" w:history="1">
         <w:r>
           <w:rPr>
             <w:rStyle w:val="Hyperlink"/>
@@ -1016,30 +754,20 @@
       <w:r>
         <w:t xml:space="preserve">(Windows) or </w:t>
       </w:r>
-      <w:hyperlink r:id="rId22" w:history="1">
+      <w:hyperlink r:id="rId20" w:history="1">
         <w:r>
           <w:rPr>
             <w:rStyle w:val="Hyperlink"/>
           </w:rPr>
-          <w:t>www.adobe.com/support/ downloads/</w:t>
-        </w:r>
-        <w:proofErr w:type="spellStart"/>
-        <w:r>
-          <w:rPr>
-            <w:rStyle w:val="Hyperlink"/>
-          </w:rPr>
-          <w:t>product.jsp?product</w:t>
-        </w:r>
-        <w:proofErr w:type="spellEnd"/>
-        <w:r>
-          <w:rPr>
-            <w:rStyle w:val="Hyperlink"/>
-          </w:rPr>
-          <w:t>=44&amp;platform=Macintosh</w:t>
+          <w:t>www.adobe.com/support/ downloads/product.jsp?product=44&amp;platform=Macintosh</w:t>
         </w:r>
       </w:hyperlink>
       <w:r>
-        <w:t xml:space="preserve"> (Macintosh) and also install the “PPD Files: Adobe” printer definition. In </w:t>
+        <w:t xml:space="preserve"> </w:t>
+      </w:r>
+      <w:r>
+        <w:lastRenderedPageBreak/>
+        <w:t xml:space="preserve">(Macintosh) and also install the “PPD Files: Adobe” printer definition. In </w:t>
       </w:r>
       <w:r>
         <w:rPr>
@@ -1048,15 +776,7 @@
         <w:t>Word</w:t>
       </w:r>
       <w:r>
-        <w:t xml:space="preserve">, paste your figure into a new document. Print to a file using the PostScript printer driver. File names should be of the form FIG5.PS. Use “Open Type” fonts when creating your figures, if possible: Times Roman, Helvetica, Helvetica Narrow, Courier, Symbol, Palatino, Avant </w:t>
-      </w:r>
-      <w:proofErr w:type="spellStart"/>
-      <w:r>
-        <w:t>Garde</w:t>
-      </w:r>
-      <w:proofErr w:type="spellEnd"/>
-      <w:r>
-        <w:t>, Bookman, Zapf Chancery, Zapf Dingbats, and New Century Schoolbook.</w:t>
+        <w:t>, paste your figure into a new document. Print to a file using the PostScript printer driver. File names should be of the form FIG5.PS. Use “Open Type” fonts when creating your figures, if possible: Times Roman, Helvetica, Helvetica Narrow, Courier, Symbol, Palatino, Avant Garde, Bookman, Zapf Chancery, Zapf Dingbats, and New Century Schoolbook.</w:t>
       </w:r>
       <w:r>
         <w:t xml:space="preserve"> </w:t>
@@ -1122,7 +842,7 @@
       <w:r>
         <w:t xml:space="preserve"> (Office 2013). A free, versatile program for image manipulation and format conversion is GIMP, available from </w:t>
       </w:r>
-      <w:hyperlink r:id="rId23" w:history="1">
+      <w:hyperlink r:id="rId21" w:history="1">
         <w:r>
           <w:rPr>
             <w:rStyle w:val="Hyperlink"/>
@@ -1254,7 +974,6 @@
         <w:pStyle w:val="Heading2"/>
       </w:pPr>
       <w:r>
-        <w:lastRenderedPageBreak/>
         <w:t>Using Print Screen</w:t>
       </w:r>
     </w:p>
@@ -1300,35 +1019,10 @@
       <w:pPr>
         <w:pStyle w:val="Heading1"/>
       </w:pPr>
-      <w:proofErr w:type="spellStart"/>
-      <w:r>
-        <w:t>Hasil</w:t>
-      </w:r>
-      <w:proofErr w:type="spellEnd"/>
-      <w:r>
-        <w:t xml:space="preserve"> </w:t>
-      </w:r>
-      <w:proofErr w:type="spellStart"/>
-      <w:r>
-        <w:t>Eksperimen</w:t>
-      </w:r>
-      <w:proofErr w:type="spellEnd"/>
-      <w:r>
-        <w:t xml:space="preserve"> </w:t>
-      </w:r>
-      <w:proofErr w:type="spellStart"/>
-      <w:r>
-        <w:t>dan</w:t>
-      </w:r>
-      <w:proofErr w:type="spellEnd"/>
-      <w:r>
-        <w:t xml:space="preserve"> </w:t>
-      </w:r>
-      <w:proofErr w:type="spellStart"/>
-      <w:r>
-        <w:t>Analisis</w:t>
-      </w:r>
-      <w:proofErr w:type="spellEnd"/>
+      <w:r>
+        <w:lastRenderedPageBreak/>
+        <w:t>Hasil Eksperimen dan Analisis</w:t>
+      </w:r>
     </w:p>
     <w:p>
       <w:pPr>
@@ -1418,7 +1112,7 @@
                                           </pic:cNvPicPr>
                                         </pic:nvPicPr>
                                         <pic:blipFill>
-                                          <a:blip r:embed="rId24">
+                                          <a:blip r:embed="rId22">
                                             <a:extLst>
                                               <a:ext uri="{28A0092B-C50C-407E-A947-70E740481C1C}">
                                                 <a14:useLocalDpi xmlns:a14="http://schemas.microsoft.com/office/drawing/2010/main" val="0"/>
@@ -1821,23 +1515,7 @@
                                       <w:sz w:val="16"/>
                                       <w:szCs w:val="16"/>
                                     </w:rPr>
-                                    <w:t xml:space="preserve">1 </w:t>
-                                  </w:r>
-                                  <w:proofErr w:type="spellStart"/>
-                                  <w:r>
-                                    <w:rPr>
-                                      <w:sz w:val="16"/>
-                                      <w:szCs w:val="16"/>
-                                    </w:rPr>
-                                    <w:t>Mx</w:t>
-                                  </w:r>
-                                  <w:proofErr w:type="spellEnd"/>
-                                  <w:r>
-                                    <w:rPr>
-                                      <w:sz w:val="16"/>
-                                      <w:szCs w:val="16"/>
-                                    </w:rPr>
-                                    <w:t xml:space="preserve"> </w:t>
+                                    <w:t xml:space="preserve">1 Mx </w:t>
                                   </w:r>
                                   <w:r>
                                     <w:rPr>
@@ -1874,23 +1552,7 @@
                                       <w:sz w:val="16"/>
                                       <w:szCs w:val="16"/>
                                     </w:rPr>
-                                    <w:t xml:space="preserve"> </w:t>
-                                  </w:r>
-                                  <w:proofErr w:type="spellStart"/>
-                                  <w:r>
-                                    <w:rPr>
-                                      <w:sz w:val="16"/>
-                                      <w:szCs w:val="16"/>
-                                    </w:rPr>
-                                    <w:t>Wb</w:t>
-                                  </w:r>
-                                  <w:proofErr w:type="spellEnd"/>
-                                  <w:r>
-                                    <w:rPr>
-                                      <w:sz w:val="16"/>
-                                      <w:szCs w:val="16"/>
-                                    </w:rPr>
-                                    <w:t xml:space="preserve"> = 10</w:t>
+                                    <w:t xml:space="preserve"> Wb = 10</w:t>
                                   </w:r>
                                   <w:r>
                                     <w:rPr>
@@ -2064,23 +1726,7 @@
                                       <w:sz w:val="16"/>
                                       <w:szCs w:val="16"/>
                                     </w:rPr>
-                                    <w:t xml:space="preserve"> </w:t>
-                                  </w:r>
-                                  <w:proofErr w:type="spellStart"/>
-                                  <w:r>
-                                    <w:rPr>
-                                      <w:sz w:val="16"/>
-                                      <w:szCs w:val="16"/>
-                                    </w:rPr>
-                                    <w:t>Wb</w:t>
-                                  </w:r>
-                                  <w:proofErr w:type="spellEnd"/>
-                                  <w:r>
-                                    <w:rPr>
-                                      <w:sz w:val="16"/>
-                                      <w:szCs w:val="16"/>
-                                    </w:rPr>
-                                    <w:t>/m</w:t>
+                                    <w:t xml:space="preserve"> Wb/m</w:t>
                                   </w:r>
                                   <w:r>
                                     <w:rPr>
@@ -2154,23 +1800,7 @@
                                       <w:sz w:val="16"/>
                                       <w:szCs w:val="16"/>
                                     </w:rPr>
-                                    <w:t xml:space="preserve">1 </w:t>
-                                  </w:r>
-                                  <w:proofErr w:type="spellStart"/>
-                                  <w:r>
-                                    <w:rPr>
-                                      <w:sz w:val="16"/>
-                                      <w:szCs w:val="16"/>
-                                    </w:rPr>
-                                    <w:t>Oe</w:t>
-                                  </w:r>
-                                  <w:proofErr w:type="spellEnd"/>
-                                  <w:r>
-                                    <w:rPr>
-                                      <w:sz w:val="16"/>
-                                      <w:szCs w:val="16"/>
-                                    </w:rPr>
-                                    <w:t xml:space="preserve"> </w:t>
+                                    <w:t xml:space="preserve">1 Oe </w:t>
                                   </w:r>
                                   <w:r>
                                     <w:rPr>
@@ -2282,25 +1912,7 @@
                                       <w:szCs w:val="16"/>
                                       <w:lang w:val="fr-FR"/>
                                     </w:rPr>
-                                    <w:t xml:space="preserve">1 erg/G = 1 </w:t>
-                                  </w:r>
-                                  <w:proofErr w:type="spellStart"/>
-                                  <w:r>
-                                    <w:rPr>
-                                      <w:sz w:val="16"/>
-                                      <w:szCs w:val="16"/>
-                                      <w:lang w:val="fr-FR"/>
-                                    </w:rPr>
-                                    <w:t>emu</w:t>
-                                  </w:r>
-                                  <w:proofErr w:type="spellEnd"/>
-                                  <w:r>
-                                    <w:rPr>
-                                      <w:sz w:val="16"/>
-                                      <w:szCs w:val="16"/>
-                                      <w:lang w:val="fr-FR"/>
-                                    </w:rPr>
-                                    <w:t xml:space="preserve"> </w:t>
+                                    <w:t xml:space="preserve">1 erg/G = 1 emu </w:t>
                                   </w:r>
                                 </w:p>
                                 <w:p>
@@ -2717,23 +2329,7 @@
                                       <w:sz w:val="16"/>
                                       <w:szCs w:val="16"/>
                                     </w:rPr>
-                                    <w:t>1 erg/(</w:t>
-                                  </w:r>
-                                  <w:proofErr w:type="spellStart"/>
-                                  <w:r>
-                                    <w:rPr>
-                                      <w:sz w:val="16"/>
-                                      <w:szCs w:val="16"/>
-                                    </w:rPr>
-                                    <w:t>G·g</w:t>
-                                  </w:r>
-                                  <w:proofErr w:type="spellEnd"/>
-                                  <w:r>
-                                    <w:rPr>
-                                      <w:sz w:val="16"/>
-                                      <w:szCs w:val="16"/>
-                                    </w:rPr>
-                                    <w:t xml:space="preserve">) = 1 emu/g </w:t>
+                                    <w:t xml:space="preserve">1 erg/(G·g) = 1 emu/g </w:t>
                                   </w:r>
                                   <w:r>
                                     <w:rPr>
@@ -2923,17 +2519,8 @@
                                       <w:sz w:val="16"/>
                                       <w:szCs w:val="16"/>
                                     </w:rPr>
-                                    <w:t xml:space="preserve"> </w:t>
-                                  </w:r>
-                                  <w:proofErr w:type="spellStart"/>
-                                  <w:r>
-                                    <w:rPr>
-                                      <w:sz w:val="16"/>
-                                      <w:szCs w:val="16"/>
-                                    </w:rPr>
-                                    <w:t>Wb·m</w:t>
-                                  </w:r>
-                                  <w:proofErr w:type="spellEnd"/>
+                                    <w:t xml:space="preserve"> Wb·m</w:t>
+                                  </w:r>
                                 </w:p>
                               </w:tc>
                             </w:tr>
@@ -3000,25 +2587,7 @@
                                       <w:szCs w:val="16"/>
                                       <w:lang w:val="fr-FR"/>
                                     </w:rPr>
-                                    <w:t>1 erg</w:t>
-                                  </w:r>
-                                  <w:proofErr w:type="gramStart"/>
-                                  <w:r>
-                                    <w:rPr>
-                                      <w:sz w:val="16"/>
-                                      <w:szCs w:val="16"/>
-                                      <w:lang w:val="fr-FR"/>
-                                    </w:rPr>
-                                    <w:t>/(</w:t>
-                                  </w:r>
-                                  <w:proofErr w:type="gramEnd"/>
-                                  <w:r>
-                                    <w:rPr>
-                                      <w:sz w:val="16"/>
-                                      <w:szCs w:val="16"/>
-                                      <w:lang w:val="fr-FR"/>
-                                    </w:rPr>
-                                    <w:t>G·cm</w:t>
+                                    <w:t>1 erg/(G·cm</w:t>
                                   </w:r>
                                   <w:r>
                                     <w:rPr>
@@ -3035,25 +2604,7 @@
                                       <w:szCs w:val="16"/>
                                       <w:lang w:val="fr-FR"/>
                                     </w:rPr>
-                                    <w:t xml:space="preserve">) = 1 </w:t>
-                                  </w:r>
-                                  <w:proofErr w:type="spellStart"/>
-                                  <w:r>
-                                    <w:rPr>
-                                      <w:sz w:val="16"/>
-                                      <w:szCs w:val="16"/>
-                                      <w:lang w:val="fr-FR"/>
-                                    </w:rPr>
-                                    <w:t>emu</w:t>
-                                  </w:r>
-                                  <w:proofErr w:type="spellEnd"/>
-                                  <w:r>
-                                    <w:rPr>
-                                      <w:sz w:val="16"/>
-                                      <w:szCs w:val="16"/>
-                                      <w:lang w:val="fr-FR"/>
-                                    </w:rPr>
-                                    <w:t>/cm</w:t>
+                                    <w:t>) = 1 emu/cm</w:t>
                                   </w:r>
                                   <w:r>
                                     <w:rPr>
@@ -3614,39 +3165,7 @@
                                       <w:sz w:val="16"/>
                                       <w:szCs w:val="16"/>
                                     </w:rPr>
-                                    <w:t xml:space="preserve"> </w:t>
-                                  </w:r>
-                                  <w:proofErr w:type="spellStart"/>
-                                  <w:r>
-                                    <w:rPr>
-                                      <w:sz w:val="16"/>
-                                      <w:szCs w:val="16"/>
-                                    </w:rPr>
-                                    <w:t>Wb</w:t>
-                                  </w:r>
-                                  <w:proofErr w:type="spellEnd"/>
-                                  <w:r>
-                                    <w:rPr>
-                                      <w:sz w:val="16"/>
-                                      <w:szCs w:val="16"/>
-                                    </w:rPr>
-                                    <w:t>/(</w:t>
-                                  </w:r>
-                                  <w:proofErr w:type="spellStart"/>
-                                  <w:r>
-                                    <w:rPr>
-                                      <w:sz w:val="16"/>
-                                      <w:szCs w:val="16"/>
-                                    </w:rPr>
-                                    <w:t>A·m</w:t>
-                                  </w:r>
-                                  <w:proofErr w:type="spellEnd"/>
-                                  <w:r>
-                                    <w:rPr>
-                                      <w:sz w:val="16"/>
-                                      <w:szCs w:val="16"/>
-                                    </w:rPr>
-                                    <w:t>)</w:t>
+                                    <w:t xml:space="preserve"> Wb/(A·m)</w:t>
                                   </w:r>
                                 </w:p>
                               </w:tc>
@@ -4003,8 +3522,6 @@
                             <w:pPr>
                               <w:pStyle w:val="FootnoteText"/>
                             </w:pPr>
-                            <w:proofErr w:type="spellStart"/>
-                            <w:proofErr w:type="gramStart"/>
                             <w:r>
                               <w:rPr>
                                 <w:vertAlign w:val="superscript"/>
@@ -4012,68 +3529,7 @@
                               <w:t>a</w:t>
                             </w:r>
                             <w:r>
-                              <w:t>Gaussian</w:t>
-                            </w:r>
-                            <w:proofErr w:type="spellEnd"/>
-                            <w:proofErr w:type="gramEnd"/>
-                            <w:r>
-                              <w:t xml:space="preserve"> units are the same as </w:t>
-                            </w:r>
-                            <w:proofErr w:type="spellStart"/>
-                            <w:r>
-                              <w:t>cgs</w:t>
-                            </w:r>
-                            <w:proofErr w:type="spellEnd"/>
-                            <w:r>
-                              <w:t xml:space="preserve"> emu for </w:t>
-                            </w:r>
-                            <w:proofErr w:type="spellStart"/>
-                            <w:r>
-                              <w:t>magnetostatics</w:t>
-                            </w:r>
-                            <w:proofErr w:type="spellEnd"/>
-                            <w:r>
-                              <w:t xml:space="preserve">; </w:t>
-                            </w:r>
-                            <w:proofErr w:type="spellStart"/>
-                            <w:r>
-                              <w:t>Mx</w:t>
-                            </w:r>
-                            <w:proofErr w:type="spellEnd"/>
-                            <w:r>
-                              <w:t xml:space="preserve"> = </w:t>
-                            </w:r>
-                            <w:proofErr w:type="spellStart"/>
-                            <w:r>
-                              <w:t>maxwell</w:t>
-                            </w:r>
-                            <w:proofErr w:type="spellEnd"/>
-                            <w:r>
-                              <w:t xml:space="preserve">, G = gauss, </w:t>
-                            </w:r>
-                            <w:proofErr w:type="spellStart"/>
-                            <w:r>
-                              <w:t>Oe</w:t>
-                            </w:r>
-                            <w:proofErr w:type="spellEnd"/>
-                            <w:r>
-                              <w:t xml:space="preserve"> = </w:t>
-                            </w:r>
-                            <w:proofErr w:type="spellStart"/>
-                            <w:r>
-                              <w:t>oersted</w:t>
-                            </w:r>
-                            <w:proofErr w:type="spellEnd"/>
-                            <w:r>
-                              <w:t xml:space="preserve">; </w:t>
-                            </w:r>
-                            <w:proofErr w:type="spellStart"/>
-                            <w:r>
-                              <w:t>Wb</w:t>
-                            </w:r>
-                            <w:proofErr w:type="spellEnd"/>
-                            <w:r>
-                              <w:t xml:space="preserve"> = weber, V = volt, s = second, T = tesla, m = meter, A = ampere, J = joule, kg = kilogram, H = henry.</w:t>
+                              <w:t>Gaussian units are the same as cgs emu for magnetostatics; Mx = maxwell, G = gauss, Oe = oersted; Wb = weber, V = volt, s = second, T = tesla, m = meter, A = ampere, J = joule, kg = kilogram, H = henry.</w:t>
                             </w:r>
                           </w:p>
                           <w:p>
@@ -4311,23 +3767,7 @@
                                 <w:sz w:val="16"/>
                                 <w:szCs w:val="16"/>
                               </w:rPr>
-                              <w:t xml:space="preserve">1 </w:t>
-                            </w:r>
-                            <w:proofErr w:type="spellStart"/>
-                            <w:r>
-                              <w:rPr>
-                                <w:sz w:val="16"/>
-                                <w:szCs w:val="16"/>
-                              </w:rPr>
-                              <w:t>Mx</w:t>
-                            </w:r>
-                            <w:proofErr w:type="spellEnd"/>
-                            <w:r>
-                              <w:rPr>
-                                <w:sz w:val="16"/>
-                                <w:szCs w:val="16"/>
-                              </w:rPr>
-                              <w:t xml:space="preserve"> </w:t>
+                              <w:t xml:space="preserve">1 Mx </w:t>
                             </w:r>
                             <w:r>
                               <w:rPr>
@@ -4364,23 +3804,7 @@
                                 <w:sz w:val="16"/>
                                 <w:szCs w:val="16"/>
                               </w:rPr>
-                              <w:t xml:space="preserve"> </w:t>
-                            </w:r>
-                            <w:proofErr w:type="spellStart"/>
-                            <w:r>
-                              <w:rPr>
-                                <w:sz w:val="16"/>
-                                <w:szCs w:val="16"/>
-                              </w:rPr>
-                              <w:t>Wb</w:t>
-                            </w:r>
-                            <w:proofErr w:type="spellEnd"/>
-                            <w:r>
-                              <w:rPr>
-                                <w:sz w:val="16"/>
-                                <w:szCs w:val="16"/>
-                              </w:rPr>
-                              <w:t xml:space="preserve"> = 10</w:t>
+                              <w:t xml:space="preserve"> Wb = 10</w:t>
                             </w:r>
                             <w:r>
                               <w:rPr>
@@ -4554,23 +3978,7 @@
                                 <w:sz w:val="16"/>
                                 <w:szCs w:val="16"/>
                               </w:rPr>
-                              <w:t xml:space="preserve"> </w:t>
-                            </w:r>
-                            <w:proofErr w:type="spellStart"/>
-                            <w:r>
-                              <w:rPr>
-                                <w:sz w:val="16"/>
-                                <w:szCs w:val="16"/>
-                              </w:rPr>
-                              <w:t>Wb</w:t>
-                            </w:r>
-                            <w:proofErr w:type="spellEnd"/>
-                            <w:r>
-                              <w:rPr>
-                                <w:sz w:val="16"/>
-                                <w:szCs w:val="16"/>
-                              </w:rPr>
-                              <w:t>/m</w:t>
+                              <w:t xml:space="preserve"> Wb/m</w:t>
                             </w:r>
                             <w:r>
                               <w:rPr>
@@ -4644,23 +4052,7 @@
                                 <w:sz w:val="16"/>
                                 <w:szCs w:val="16"/>
                               </w:rPr>
-                              <w:t xml:space="preserve">1 </w:t>
-                            </w:r>
-                            <w:proofErr w:type="spellStart"/>
-                            <w:r>
-                              <w:rPr>
-                                <w:sz w:val="16"/>
-                                <w:szCs w:val="16"/>
-                              </w:rPr>
-                              <w:t>Oe</w:t>
-                            </w:r>
-                            <w:proofErr w:type="spellEnd"/>
-                            <w:r>
-                              <w:rPr>
-                                <w:sz w:val="16"/>
-                                <w:szCs w:val="16"/>
-                              </w:rPr>
-                              <w:t xml:space="preserve"> </w:t>
+                              <w:t xml:space="preserve">1 Oe </w:t>
                             </w:r>
                             <w:r>
                               <w:rPr>
@@ -4772,25 +4164,7 @@
                                 <w:szCs w:val="16"/>
                                 <w:lang w:val="fr-FR"/>
                               </w:rPr>
-                              <w:t xml:space="preserve">1 erg/G = 1 </w:t>
-                            </w:r>
-                            <w:proofErr w:type="spellStart"/>
-                            <w:r>
-                              <w:rPr>
-                                <w:sz w:val="16"/>
-                                <w:szCs w:val="16"/>
-                                <w:lang w:val="fr-FR"/>
-                              </w:rPr>
-                              <w:t>emu</w:t>
-                            </w:r>
-                            <w:proofErr w:type="spellEnd"/>
-                            <w:r>
-                              <w:rPr>
-                                <w:sz w:val="16"/>
-                                <w:szCs w:val="16"/>
-                                <w:lang w:val="fr-FR"/>
-                              </w:rPr>
-                              <w:t xml:space="preserve"> </w:t>
+                              <w:t xml:space="preserve">1 erg/G = 1 emu </w:t>
                             </w:r>
                           </w:p>
                           <w:p>
@@ -5207,23 +4581,7 @@
                                 <w:sz w:val="16"/>
                                 <w:szCs w:val="16"/>
                               </w:rPr>
-                              <w:t>1 erg/(</w:t>
-                            </w:r>
-                            <w:proofErr w:type="spellStart"/>
-                            <w:r>
-                              <w:rPr>
-                                <w:sz w:val="16"/>
-                                <w:szCs w:val="16"/>
-                              </w:rPr>
-                              <w:t>G·g</w:t>
-                            </w:r>
-                            <w:proofErr w:type="spellEnd"/>
-                            <w:r>
-                              <w:rPr>
-                                <w:sz w:val="16"/>
-                                <w:szCs w:val="16"/>
-                              </w:rPr>
-                              <w:t xml:space="preserve">) = 1 emu/g </w:t>
+                              <w:t xml:space="preserve">1 erg/(G·g) = 1 emu/g </w:t>
                             </w:r>
                             <w:r>
                               <w:rPr>
@@ -5413,17 +4771,8 @@
                                 <w:sz w:val="16"/>
                                 <w:szCs w:val="16"/>
                               </w:rPr>
-                              <w:t xml:space="preserve"> </w:t>
-                            </w:r>
-                            <w:proofErr w:type="spellStart"/>
-                            <w:r>
-                              <w:rPr>
-                                <w:sz w:val="16"/>
-                                <w:szCs w:val="16"/>
-                              </w:rPr>
-                              <w:t>Wb·m</w:t>
-                            </w:r>
-                            <w:proofErr w:type="spellEnd"/>
+                              <w:t xml:space="preserve"> Wb·m</w:t>
+                            </w:r>
                           </w:p>
                         </w:tc>
                       </w:tr>
@@ -5490,25 +4839,7 @@
                                 <w:szCs w:val="16"/>
                                 <w:lang w:val="fr-FR"/>
                               </w:rPr>
-                              <w:t>1 erg</w:t>
-                            </w:r>
-                            <w:proofErr w:type="gramStart"/>
-                            <w:r>
-                              <w:rPr>
-                                <w:sz w:val="16"/>
-                                <w:szCs w:val="16"/>
-                                <w:lang w:val="fr-FR"/>
-                              </w:rPr>
-                              <w:t>/(</w:t>
-                            </w:r>
-                            <w:proofErr w:type="gramEnd"/>
-                            <w:r>
-                              <w:rPr>
-                                <w:sz w:val="16"/>
-                                <w:szCs w:val="16"/>
-                                <w:lang w:val="fr-FR"/>
-                              </w:rPr>
-                              <w:t>G·cm</w:t>
+                              <w:t>1 erg/(G·cm</w:t>
                             </w:r>
                             <w:r>
                               <w:rPr>
@@ -5525,25 +4856,7 @@
                                 <w:szCs w:val="16"/>
                                 <w:lang w:val="fr-FR"/>
                               </w:rPr>
-                              <w:t xml:space="preserve">) = 1 </w:t>
-                            </w:r>
-                            <w:proofErr w:type="spellStart"/>
-                            <w:r>
-                              <w:rPr>
-                                <w:sz w:val="16"/>
-                                <w:szCs w:val="16"/>
-                                <w:lang w:val="fr-FR"/>
-                              </w:rPr>
-                              <w:t>emu</w:t>
-                            </w:r>
-                            <w:proofErr w:type="spellEnd"/>
-                            <w:r>
-                              <w:rPr>
-                                <w:sz w:val="16"/>
-                                <w:szCs w:val="16"/>
-                                <w:lang w:val="fr-FR"/>
-                              </w:rPr>
-                              <w:t>/cm</w:t>
+                              <w:t>) = 1 emu/cm</w:t>
                             </w:r>
                             <w:r>
                               <w:rPr>
@@ -6104,39 +5417,7 @@
                                 <w:sz w:val="16"/>
                                 <w:szCs w:val="16"/>
                               </w:rPr>
-                              <w:t xml:space="preserve"> </w:t>
-                            </w:r>
-                            <w:proofErr w:type="spellStart"/>
-                            <w:r>
-                              <w:rPr>
-                                <w:sz w:val="16"/>
-                                <w:szCs w:val="16"/>
-                              </w:rPr>
-                              <w:t>Wb</w:t>
-                            </w:r>
-                            <w:proofErr w:type="spellEnd"/>
-                            <w:r>
-                              <w:rPr>
-                                <w:sz w:val="16"/>
-                                <w:szCs w:val="16"/>
-                              </w:rPr>
-                              <w:t>/(</w:t>
-                            </w:r>
-                            <w:proofErr w:type="spellStart"/>
-                            <w:r>
-                              <w:rPr>
-                                <w:sz w:val="16"/>
-                                <w:szCs w:val="16"/>
-                              </w:rPr>
-                              <w:t>A·m</w:t>
-                            </w:r>
-                            <w:proofErr w:type="spellEnd"/>
-                            <w:r>
-                              <w:rPr>
-                                <w:sz w:val="16"/>
-                                <w:szCs w:val="16"/>
-                              </w:rPr>
-                              <w:t>)</w:t>
+                              <w:t xml:space="preserve"> Wb/(A·m)</w:t>
                             </w:r>
                           </w:p>
                         </w:tc>
@@ -6493,8 +5774,6 @@
                       <w:pPr>
                         <w:pStyle w:val="FootnoteText"/>
                       </w:pPr>
-                      <w:proofErr w:type="spellStart"/>
-                      <w:proofErr w:type="gramStart"/>
                       <w:r>
                         <w:rPr>
                           <w:vertAlign w:val="superscript"/>
@@ -6502,68 +5781,7 @@
                         <w:t>a</w:t>
                       </w:r>
                       <w:r>
-                        <w:t>Gaussian</w:t>
-                      </w:r>
-                      <w:proofErr w:type="spellEnd"/>
-                      <w:proofErr w:type="gramEnd"/>
-                      <w:r>
-                        <w:t xml:space="preserve"> units are the same as </w:t>
-                      </w:r>
-                      <w:proofErr w:type="spellStart"/>
-                      <w:r>
-                        <w:t>cgs</w:t>
-                      </w:r>
-                      <w:proofErr w:type="spellEnd"/>
-                      <w:r>
-                        <w:t xml:space="preserve"> emu for </w:t>
-                      </w:r>
-                      <w:proofErr w:type="spellStart"/>
-                      <w:r>
-                        <w:t>magnetostatics</w:t>
-                      </w:r>
-                      <w:proofErr w:type="spellEnd"/>
-                      <w:r>
-                        <w:t xml:space="preserve">; </w:t>
-                      </w:r>
-                      <w:proofErr w:type="spellStart"/>
-                      <w:r>
-                        <w:t>Mx</w:t>
-                      </w:r>
-                      <w:proofErr w:type="spellEnd"/>
-                      <w:r>
-                        <w:t xml:space="preserve"> = </w:t>
-                      </w:r>
-                      <w:proofErr w:type="spellStart"/>
-                      <w:r>
-                        <w:t>maxwell</w:t>
-                      </w:r>
-                      <w:proofErr w:type="spellEnd"/>
-                      <w:r>
-                        <w:t xml:space="preserve">, G = gauss, </w:t>
-                      </w:r>
-                      <w:proofErr w:type="spellStart"/>
-                      <w:r>
-                        <w:t>Oe</w:t>
-                      </w:r>
-                      <w:proofErr w:type="spellEnd"/>
-                      <w:r>
-                        <w:t xml:space="preserve"> = </w:t>
-                      </w:r>
-                      <w:proofErr w:type="spellStart"/>
-                      <w:r>
-                        <w:t>oersted</w:t>
-                      </w:r>
-                      <w:proofErr w:type="spellEnd"/>
-                      <w:r>
-                        <w:t xml:space="preserve">; </w:t>
-                      </w:r>
-                      <w:proofErr w:type="spellStart"/>
-                      <w:r>
-                        <w:t>Wb</w:t>
-                      </w:r>
-                      <w:proofErr w:type="spellEnd"/>
-                      <w:r>
-                        <w:t xml:space="preserve"> = weber, V = volt, s = second, T = tesla, m = meter, A = ampere, J = joule, kg = kilogram, H = henry.</w:t>
+                        <w:t>Gaussian units are the same as cgs emu for magnetostatics; Mx = maxwell, G = gauss, Oe = oersted; Wb = weber, V = volt, s = second, T = tesla, m = meter, A = ampere, J = joule, kg = kilogram, H = henry.</w:t>
                       </w:r>
                     </w:p>
                     <w:p>
@@ -6630,7 +5848,6 @@
         <w:pStyle w:val="Text"/>
       </w:pPr>
       <w:r>
-        <w:lastRenderedPageBreak/>
         <w:t xml:space="preserve">The </w:t>
       </w:r>
       <w:r>
@@ -6683,6 +5900,7 @@
         <w:pStyle w:val="Text"/>
       </w:pPr>
       <w:r>
+        <w:lastRenderedPageBreak/>
         <w:t xml:space="preserve">At least two favorable reviews are required for a paper to be accepted for publication. In the event of an unfavorable review, it is at the discretion of the editor whether to seek additional reviews. The editors additionally make a determination of suitability, which is different from a judgment of whether a paper is sound or flawed. The editors consider whether a paper contributes significant new material, is within the scope of the journal, or is more suited to another journal. </w:t>
       </w:r>
     </w:p>
@@ -6707,11 +5925,9 @@
       <w:pPr>
         <w:pStyle w:val="Heading1"/>
       </w:pPr>
-      <w:proofErr w:type="spellStart"/>
       <w:r>
         <w:t>Kesimpulan</w:t>
       </w:r>
-      <w:proofErr w:type="spellEnd"/>
     </w:p>
     <w:p>
       <w:pPr>
@@ -6725,38 +5941,25 @@
       <w:pPr>
         <w:pStyle w:val="ReferenceHead"/>
       </w:pPr>
-      <w:proofErr w:type="spellStart"/>
-      <w:r>
-        <w:lastRenderedPageBreak/>
+      <w:r>
         <w:t>Referensi</w:t>
       </w:r>
-      <w:proofErr w:type="spellEnd"/>
     </w:p>
     <w:p>
       <w:pPr>
         <w:pStyle w:val="References"/>
       </w:pPr>
-      <w:proofErr w:type="spellStart"/>
       <w:r>
         <w:t>S</w:t>
       </w:r>
       <w:r>
-        <w:t>hafi’i</w:t>
-      </w:r>
-      <w:proofErr w:type="spellEnd"/>
-      <w:r>
-        <w:t xml:space="preserve"> Muhammad</w:t>
+        <w:t>hafi’i Muhammad</w:t>
       </w:r>
       <w:r>
         <w:t xml:space="preserve"> </w:t>
       </w:r>
-      <w:proofErr w:type="spellStart"/>
-      <w:r>
-        <w:t>Abdulhamid</w:t>
-      </w:r>
-      <w:proofErr w:type="spellEnd"/>
-      <w:r>
-        <w:t xml:space="preserve">, </w:t>
+      <w:r>
+        <w:t xml:space="preserve">Abdulhamid, </w:t>
       </w:r>
       <w:r>
         <w:t>“</w:t>
@@ -6768,35 +5971,13 @@
         <w:rPr>
           <w:iCs/>
         </w:rPr>
-        <w:t xml:space="preserve">” Federal University of Technology, </w:t>
-      </w:r>
-      <w:proofErr w:type="spellStart"/>
-      <w:r>
-        <w:rPr>
-          <w:iCs/>
-        </w:rPr>
-        <w:t>Minna</w:t>
-      </w:r>
-      <w:proofErr w:type="spellEnd"/>
-      <w:r>
-        <w:rPr>
-          <w:iCs/>
-        </w:rPr>
-        <w:t xml:space="preserve"> PMB 65, Nigeria</w:t>
+        <w:t>” Federal University of Technology, Minna PMB 65, Nigeria</w:t>
       </w:r>
       <w:r>
         <w:t xml:space="preserve">, </w:t>
       </w:r>
       <w:r>
-        <w:t xml:space="preserve">IEEE, </w:t>
-      </w:r>
-      <w:proofErr w:type="spellStart"/>
-      <w:r>
-        <w:t>Agustus</w:t>
-      </w:r>
-      <w:proofErr w:type="spellEnd"/>
-      <w:r>
-        <w:t xml:space="preserve"> 2017</w:t>
+        <w:t>IEEE, Agustus 2017</w:t>
       </w:r>
       <w:r>
         <w:t>.</w:t>
@@ -6809,21 +5990,12 @@
       <w:r>
         <w:t xml:space="preserve">J. Clerk Maxwell, </w:t>
       </w:r>
-      <w:proofErr w:type="gramStart"/>
       <w:r>
         <w:rPr>
           <w:i/>
           <w:iCs/>
         </w:rPr>
-        <w:t>A</w:t>
-      </w:r>
-      <w:proofErr w:type="gramEnd"/>
-      <w:r>
-        <w:rPr>
-          <w:i/>
-          <w:iCs/>
-        </w:rPr>
-        <w:t xml:space="preserve"> Treatise on Electricity and Magnetism,</w:t>
+        <w:t>A Treatise on Electricity and Magnetism,</w:t>
       </w:r>
       <w:r>
         <w:t xml:space="preserve"> 3rd ed., vol. 2.  </w:t>
@@ -6854,15 +6026,7 @@
         <w:t>Magnetism,</w:t>
       </w:r>
       <w:r>
-        <w:t xml:space="preserve"> vol. III, G. T. </w:t>
-      </w:r>
-      <w:proofErr w:type="spellStart"/>
-      <w:r>
-        <w:t>Rado</w:t>
-      </w:r>
-      <w:proofErr w:type="spellEnd"/>
-      <w:r>
-        <w:t xml:space="preserve"> and H. Suhl, Eds.  </w:t>
+        <w:t xml:space="preserve"> vol. III, G. T. Rado and H. Suhl, Eds.  </w:t>
       </w:r>
       <w:smartTag w:uri="urn:schemas-microsoft-com:office:smarttags" w:element="State">
         <w:smartTag w:uri="urn:schemas-microsoft-com:office:smarttags" w:element="place">
@@ -6916,15 +6080,7 @@
         <w:pStyle w:val="References"/>
       </w:pPr>
       <w:r>
-        <w:t xml:space="preserve">D. P. Arnold, “Review of </w:t>
-      </w:r>
-      <w:proofErr w:type="spellStart"/>
-      <w:r>
-        <w:t>microscale</w:t>
-      </w:r>
-      <w:proofErr w:type="spellEnd"/>
-      <w:r>
-        <w:t xml:space="preserve"> magnetic power generation,” submitted for publication.</w:t>
+        <w:t>D. P. Arnold, “Review of microscale magnetic power generation,” submitted for publication.</w:t>
       </w:r>
     </w:p>
     <w:p>
@@ -6932,154 +6088,51 @@
         <w:pStyle w:val="References"/>
       </w:pPr>
       <w:r>
-        <w:t xml:space="preserve">S. O. </w:t>
-      </w:r>
-      <w:proofErr w:type="spellStart"/>
-      <w:r>
-        <w:t>Demokritov</w:t>
-      </w:r>
-      <w:proofErr w:type="spellEnd"/>
-      <w:r>
-        <w:t xml:space="preserve"> and V. E. </w:t>
-      </w:r>
-      <w:proofErr w:type="spellStart"/>
-      <w:r>
-        <w:t>Demidov</w:t>
-      </w:r>
-      <w:proofErr w:type="spellEnd"/>
-      <w:r>
-        <w:t xml:space="preserve">, “Micro-Brillouin light scattering spectroscopy of magnetic nanostructures,” </w:t>
+        <w:t xml:space="preserve">S. O. Demokritov and V. E. Demidov, “Micro-Brillouin light scattering spectroscopy of magnetic nanostructures,” </w:t>
       </w:r>
       <w:r>
         <w:rPr>
           <w:i/>
           <w:iCs/>
         </w:rPr>
-        <w:t xml:space="preserve">IEEE Trans. </w:t>
-      </w:r>
-      <w:proofErr w:type="spellStart"/>
+        <w:t>IEEE Trans. Magn.,</w:t>
+      </w:r>
+      <w:r>
+        <w:t xml:space="preserve"> to be published.</w:t>
+      </w:r>
+    </w:p>
+    <w:p>
+      <w:pPr>
+        <w:pStyle w:val="References"/>
+      </w:pPr>
+      <w:r>
+        <w:lastRenderedPageBreak/>
+        <w:t>C. J. Kaufman, Rocky Mountain Research Laboratories, Boulder, CO, private communication, 2004.</w:t>
+      </w:r>
+    </w:p>
+    <w:p>
+      <w:pPr>
+        <w:pStyle w:val="References"/>
+      </w:pPr>
+      <w:r>
+        <w:t xml:space="preserve">Y. Yorozu, M. Hirano, K. Oka, and Y. Tagawa, “Electron spectroscopy studies on magneto-optical media and plastic substrate interface,” </w:t>
+      </w:r>
       <w:r>
         <w:rPr>
           <w:i/>
           <w:iCs/>
         </w:rPr>
-        <w:t>Magn</w:t>
-      </w:r>
-      <w:proofErr w:type="spellEnd"/>
+        <w:t>IEEE Transl. J. Magn. Jpn.,</w:t>
+      </w:r>
+      <w:r>
+        <w:t xml:space="preserve"> vol. 2, pp. 740-741, August 1987 [</w:t>
+      </w:r>
       <w:r>
         <w:rPr>
           <w:i/>
           <w:iCs/>
         </w:rPr>
-        <w:t>.,</w:t>
-      </w:r>
-      <w:r>
-        <w:t xml:space="preserve"> to be published.</w:t>
-      </w:r>
-    </w:p>
-    <w:p>
-      <w:pPr>
-        <w:pStyle w:val="References"/>
-      </w:pPr>
-      <w:r>
-        <w:t>C. J. Kaufman, Rocky Mountain Research Laboratories, Boulder, CO, private communication, 2004.</w:t>
-      </w:r>
-    </w:p>
-    <w:p>
-      <w:pPr>
-        <w:pStyle w:val="References"/>
-      </w:pPr>
-      <w:r>
-        <w:t xml:space="preserve">Y. Yorozu, M. Hirano, K. Oka, and Y. </w:t>
-      </w:r>
-      <w:proofErr w:type="spellStart"/>
-      <w:r>
-        <w:t>Tagawa</w:t>
-      </w:r>
-      <w:proofErr w:type="spellEnd"/>
-      <w:r>
-        <w:t xml:space="preserve">, “Electron spectroscopy studies on magneto-optical media and plastic substrate interface,” </w:t>
-      </w:r>
-      <w:r>
-        <w:rPr>
-          <w:i/>
-          <w:iCs/>
-        </w:rPr>
-        <w:t xml:space="preserve">IEEE Transl. J. </w:t>
-      </w:r>
-      <w:proofErr w:type="spellStart"/>
-      <w:r>
-        <w:rPr>
-          <w:i/>
-          <w:iCs/>
-        </w:rPr>
-        <w:t>Magn</w:t>
-      </w:r>
-      <w:proofErr w:type="spellEnd"/>
-      <w:r>
-        <w:rPr>
-          <w:i/>
-          <w:iCs/>
-        </w:rPr>
-        <w:t xml:space="preserve">. </w:t>
-      </w:r>
-      <w:proofErr w:type="spellStart"/>
-      <w:r>
-        <w:rPr>
-          <w:i/>
-          <w:iCs/>
-        </w:rPr>
-        <w:t>Jpn</w:t>
-      </w:r>
-      <w:proofErr w:type="spellEnd"/>
-      <w:r>
-        <w:rPr>
-          <w:i/>
-          <w:iCs/>
-        </w:rPr>
-        <w:t>.,</w:t>
-      </w:r>
-      <w:r>
-        <w:t xml:space="preserve"> vol. 2, pp. 740-741, August 1987 [</w:t>
-      </w:r>
-      <w:r>
-        <w:rPr>
-          <w:i/>
-          <w:iCs/>
-        </w:rPr>
-        <w:t xml:space="preserve">Dig. 9th Annual Conf. </w:t>
-      </w:r>
-      <w:proofErr w:type="spellStart"/>
-      <w:r>
-        <w:rPr>
-          <w:i/>
-          <w:iCs/>
-        </w:rPr>
-        <w:t>Magn</w:t>
-      </w:r>
-      <w:proofErr w:type="spellEnd"/>
-      <w:r>
-        <w:rPr>
-          <w:i/>
-          <w:iCs/>
-        </w:rPr>
-        <w:t xml:space="preserve">. </w:t>
-      </w:r>
-      <w:proofErr w:type="spellStart"/>
-      <w:r>
-        <w:rPr>
-          <w:i/>
-          <w:iCs/>
-        </w:rPr>
-        <w:t>Jpn</w:t>
-      </w:r>
-      <w:proofErr w:type="spellEnd"/>
-      <w:r>
-        <w:rPr>
-          <w:i/>
-          <w:iCs/>
-        </w:rPr>
-        <w:t>.,</w:t>
+        <w:t>Dig. 9th Annual Conf. Magn. Jpn.,</w:t>
       </w:r>
       <w:r>
         <w:t xml:space="preserve"> p. 301, 1982].</w:t>
@@ -7309,7 +6362,7 @@
       <w:rPr>
         <w:noProof/>
       </w:rPr>
-      <w:t>2</w:t>
+      <w:t>4</w:t>
     </w:r>
     <w:r>
       <w:fldChar w:fldCharType="end"/>

</xml_diff>